<commit_message>
Finalisation des algorithmes, code commenté des premières pistes de recherches
</commit_message>
<xml_diff>
--- a/Algorithmes/algoEncodageTableEncodage.docx
+++ b/Algorithmes/algoEncodageTableEncodage.docx
@@ -627,18 +627,12 @@
       <w:pPr>
         <w:jc w:val="center"/>
         <w:rPr>
-          <w:noProof/>
-        </w:rPr>
-      </w:pPr>
-      <w:r>
-        <w:rPr>
           <w:b/>
           <w:bCs/>
           <w:sz w:val="30"/>
           <w:szCs w:val="30"/>
         </w:rPr>
-        <w:t xml:space="preserve">Table d’encodage (base 36) </w:t>
-      </w:r>
+      </w:pPr>
       <w:r>
         <w:rPr>
           <w:b/>
@@ -646,17 +640,52 @@
           <w:sz w:val="30"/>
           <w:szCs w:val="30"/>
         </w:rPr>
+        <w:t xml:space="preserve">Table d’encodage (base 36) </w:t>
+      </w:r>
+      <w:r>
+        <w:rPr>
+          <w:b/>
+          <w:bCs/>
+          <w:sz w:val="30"/>
+          <w:szCs w:val="30"/>
+        </w:rPr>
         <w:t>:</w:t>
       </w:r>
-      <w:r>
-        <w:rPr>
+    </w:p>
+    <w:p>
+      <w:pPr>
+        <w:jc w:val="center"/>
+        <w:rPr>
+          <w:b/>
+          <w:bCs/>
+          <w:sz w:val="30"/>
+          <w:szCs w:val="30"/>
+        </w:rPr>
+      </w:pPr>
+    </w:p>
+    <w:p>
+      <w:pPr>
+        <w:jc w:val="center"/>
+        <w:rPr>
+          <w:b/>
+          <w:bCs/>
+          <w:sz w:val="30"/>
+          <w:szCs w:val="30"/>
+        </w:rPr>
+      </w:pPr>
+      <w:r>
+        <w:rPr>
+          <w:b/>
+          <w:bCs/>
           <w:noProof/>
+          <w:sz w:val="30"/>
+          <w:szCs w:val="30"/>
         </w:rPr>
         <w:drawing>
-          <wp:inline distT="0" distB="0" distL="0" distR="0" wp14:anchorId="16B23E71" wp14:editId="4FE6D24B">
-            <wp:extent cx="6362102" cy="4572000"/>
-            <wp:effectExtent l="0" t="0" r="635" b="0"/>
-            <wp:docPr id="2" name="Picture 2" descr="Diagram&#10;&#10;Description automatically generated"/>
+          <wp:inline distT="0" distB="0" distL="0" distR="0" wp14:anchorId="0A80E220" wp14:editId="373F4D35">
+            <wp:extent cx="6686550" cy="4394088"/>
+            <wp:effectExtent l="0" t="0" r="0" b="635"/>
+            <wp:docPr id="5" name="Picture 5" descr="Diagram&#10;&#10;Description automatically generated"/>
             <wp:cNvGraphicFramePr>
               <a:graphicFrameLocks xmlns:a="http://schemas.openxmlformats.org/drawingml/2006/main" noChangeAspect="1"/>
             </wp:cNvGraphicFramePr>
@@ -664,7 +693,7 @@
               <a:graphicData uri="http://schemas.openxmlformats.org/drawingml/2006/picture">
                 <pic:pic xmlns:pic="http://schemas.openxmlformats.org/drawingml/2006/picture">
                   <pic:nvPicPr>
-                    <pic:cNvPr id="2" name="Picture 2" descr="Diagram&#10;&#10;Description automatically generated"/>
+                    <pic:cNvPr id="5" name="Picture 5" descr="Diagram&#10;&#10;Description automatically generated"/>
                     <pic:cNvPicPr/>
                   </pic:nvPicPr>
                   <pic:blipFill>
@@ -682,7 +711,7 @@
                   <pic:spPr>
                     <a:xfrm>
                       <a:off x="0" y="0"/>
-                      <a:ext cx="6409097" cy="4605772"/>
+                      <a:ext cx="6693475" cy="4398639"/>
                     </a:xfrm>
                     <a:prstGeom prst="rect">
                       <a:avLst/>
@@ -694,6 +723,25 @@
           </wp:inline>
         </w:drawing>
       </w:r>
+    </w:p>
+    <w:p>
+      <w:pPr>
+        <w:jc w:val="center"/>
+        <w:rPr>
+          <w:b/>
+          <w:bCs/>
+          <w:sz w:val="30"/>
+          <w:szCs w:val="30"/>
+        </w:rPr>
+      </w:pPr>
+    </w:p>
+    <w:p>
+      <w:pPr>
+        <w:jc w:val="center"/>
+        <w:rPr>
+          <w:noProof/>
+        </w:rPr>
+      </w:pPr>
       <w:r>
         <w:rPr>
           <w:noProof/>
@@ -711,10 +759,10 @@
         </w:rPr>
         <w:lastRenderedPageBreak/>
         <w:drawing>
-          <wp:inline distT="0" distB="0" distL="0" distR="0" wp14:anchorId="4DD57A4D" wp14:editId="212473A5">
-            <wp:extent cx="8289758" cy="2720095"/>
-            <wp:effectExtent l="0" t="0" r="3810" b="0"/>
-            <wp:docPr id="3" name="Picture 3" descr="Diagram&#10;&#10;Description automatically generated"/>
+          <wp:inline distT="0" distB="0" distL="0" distR="0" wp14:anchorId="76570BBC" wp14:editId="7F2A7FC6">
+            <wp:extent cx="8548007" cy="2799935"/>
+            <wp:effectExtent l="0" t="0" r="0" b="0"/>
+            <wp:docPr id="8" name="Picture 8" descr="Diagram&#10;&#10;Description automatically generated"/>
             <wp:cNvGraphicFramePr>
               <a:graphicFrameLocks xmlns:a="http://schemas.openxmlformats.org/drawingml/2006/main" noChangeAspect="1"/>
             </wp:cNvGraphicFramePr>
@@ -722,7 +770,7 @@
               <a:graphicData uri="http://schemas.openxmlformats.org/drawingml/2006/picture">
                 <pic:pic xmlns:pic="http://schemas.openxmlformats.org/drawingml/2006/picture">
                   <pic:nvPicPr>
-                    <pic:cNvPr id="3" name="Picture 3" descr="Diagram&#10;&#10;Description automatically generated"/>
+                    <pic:cNvPr id="8" name="Picture 8" descr="Diagram&#10;&#10;Description automatically generated"/>
                     <pic:cNvPicPr/>
                   </pic:nvPicPr>
                   <pic:blipFill>
@@ -740,7 +788,7 @@
                   <pic:spPr>
                     <a:xfrm>
                       <a:off x="0" y="0"/>
-                      <a:ext cx="8332565" cy="2734141"/>
+                      <a:ext cx="8588843" cy="2813311"/>
                     </a:xfrm>
                     <a:prstGeom prst="rect">
                       <a:avLst/>
@@ -757,20 +805,15 @@
       <w:pPr>
         <w:jc w:val="center"/>
       </w:pPr>
-    </w:p>
-    <w:p>
-      <w:pPr>
-        <w:jc w:val="center"/>
-      </w:pPr>
       <w:r>
         <w:rPr>
           <w:noProof/>
         </w:rPr>
         <w:drawing>
-          <wp:inline distT="0" distB="0" distL="0" distR="0" wp14:anchorId="289AC07C" wp14:editId="18200F44">
-            <wp:extent cx="8277726" cy="2751730"/>
-            <wp:effectExtent l="0" t="0" r="3175" b="4445"/>
-            <wp:docPr id="1" name="Picture 1" descr="Diagram&#10;&#10;Description automatically generated"/>
+          <wp:inline distT="0" distB="0" distL="0" distR="0" wp14:anchorId="270F6977" wp14:editId="0C0B0E0B">
+            <wp:extent cx="8564336" cy="2715701"/>
+            <wp:effectExtent l="0" t="0" r="0" b="2540"/>
+            <wp:docPr id="7" name="Picture 7" descr="Diagram&#10;&#10;Description automatically generated"/>
             <wp:cNvGraphicFramePr>
               <a:graphicFrameLocks xmlns:a="http://schemas.openxmlformats.org/drawingml/2006/main" noChangeAspect="1"/>
             </wp:cNvGraphicFramePr>
@@ -778,11 +821,17 @@
               <a:graphicData uri="http://schemas.openxmlformats.org/drawingml/2006/picture">
                 <pic:pic xmlns:pic="http://schemas.openxmlformats.org/drawingml/2006/picture">
                   <pic:nvPicPr>
-                    <pic:cNvPr id="1" name="Picture 1" descr="Diagram&#10;&#10;Description automatically generated"/>
+                    <pic:cNvPr id="7" name="Picture 7" descr="Diagram&#10;&#10;Description automatically generated"/>
                     <pic:cNvPicPr/>
                   </pic:nvPicPr>
                   <pic:blipFill>
-                    <a:blip r:embed="rId8"/>
+                    <a:blip r:embed="rId8" cstate="print">
+                      <a:extLst>
+                        <a:ext uri="{28A0092B-C50C-407E-A947-70E740481C1C}">
+                          <a14:useLocalDpi xmlns:a14="http://schemas.microsoft.com/office/drawing/2010/main" val="0"/>
+                        </a:ext>
+                      </a:extLst>
+                    </a:blip>
                     <a:stretch>
                       <a:fillRect/>
                     </a:stretch>
@@ -790,7 +839,7 @@
                   <pic:spPr>
                     <a:xfrm>
                       <a:off x="0" y="0"/>
-                      <a:ext cx="8318235" cy="2765196"/>
+                      <a:ext cx="8609330" cy="2729968"/>
                     </a:xfrm>
                     <a:prstGeom prst="rect">
                       <a:avLst/>
@@ -802,6 +851,11 @@
           </wp:inline>
         </w:drawing>
       </w:r>
+    </w:p>
+    <w:p>
+      <w:pPr>
+        <w:jc w:val="center"/>
+      </w:pPr>
     </w:p>
     <w:p>
       <w:pPr>
@@ -989,15 +1043,7 @@
                 <w:sz w:val="26"/>
                 <w:szCs w:val="26"/>
               </w:rPr>
-              <w:t>Chaine</w:t>
-            </w:r>
-            <w:r>
-              <w:rPr>
-                <w:rFonts w:ascii="Calibri" w:eastAsia="Calibri" w:hAnsi="Calibri" w:cs="Calibri"/>
-                <w:sz w:val="26"/>
-                <w:szCs w:val="26"/>
-              </w:rPr>
-              <w:t xml:space="preserve"> de caractère</w:t>
+              <w:t>Chaine de caractère</w:t>
             </w:r>
           </w:p>
         </w:tc>
@@ -1061,15 +1107,7 @@
                 <w:sz w:val="26"/>
                 <w:szCs w:val="26"/>
               </w:rPr>
-              <w:t>table</w:t>
-            </w:r>
-            <w:r>
-              <w:rPr>
-                <w:rFonts w:ascii="Calibri" w:eastAsia="Calibri" w:hAnsi="Calibri" w:cs="Calibri"/>
-                <w:sz w:val="26"/>
-                <w:szCs w:val="26"/>
-              </w:rPr>
-              <w:t>Encodage</w:t>
+              <w:t>tableEncodage</w:t>
             </w:r>
             <w:proofErr w:type="spellEnd"/>
             <w:proofErr w:type="gramEnd"/>
@@ -1101,15 +1139,7 @@
                 <w:sz w:val="26"/>
                 <w:szCs w:val="26"/>
               </w:rPr>
-              <w:t>Tableau</w:t>
-            </w:r>
-            <w:r>
-              <w:rPr>
-                <w:rFonts w:ascii="Calibri" w:eastAsia="Calibri" w:hAnsi="Calibri" w:cs="Calibri"/>
-                <w:sz w:val="26"/>
-                <w:szCs w:val="26"/>
-              </w:rPr>
-              <w:t xml:space="preserve"> de caractères</w:t>
+              <w:t>Tableau de caractères</w:t>
             </w:r>
           </w:p>
         </w:tc>
@@ -1139,15 +1169,7 @@
                 <w:sz w:val="26"/>
                 <w:szCs w:val="26"/>
               </w:rPr>
-              <w:t>Liste</w:t>
-            </w:r>
-            <w:r>
-              <w:rPr>
-                <w:rFonts w:ascii="Calibri" w:eastAsia="Calibri" w:hAnsi="Calibri" w:cs="Calibri"/>
-                <w:sz w:val="26"/>
-                <w:szCs w:val="26"/>
-              </w:rPr>
-              <w:t xml:space="preserve"> contenant chaque lettre de l’alphabet et leur correspondant en encodage en base 36</w:t>
+              <w:t>Liste contenant chaque lettre de l’alphabet et leur correspondant en encodage en base 36</w:t>
             </w:r>
           </w:p>
         </w:tc>
@@ -1181,23 +1203,7 @@
                 <w:sz w:val="26"/>
                 <w:szCs w:val="26"/>
               </w:rPr>
-              <w:t>table</w:t>
-            </w:r>
-            <w:r>
-              <w:rPr>
-                <w:rFonts w:ascii="Calibri" w:eastAsia="Calibri" w:hAnsi="Calibri" w:cs="Calibri"/>
-                <w:sz w:val="26"/>
-                <w:szCs w:val="26"/>
-              </w:rPr>
-              <w:t>Encodage</w:t>
-            </w:r>
-            <w:r>
-              <w:rPr>
-                <w:rFonts w:ascii="Calibri" w:eastAsia="Calibri" w:hAnsi="Calibri" w:cs="Calibri"/>
-                <w:sz w:val="26"/>
-                <w:szCs w:val="26"/>
-              </w:rPr>
-              <w:t>Int</w:t>
+              <w:t>tableEncodageInt</w:t>
             </w:r>
             <w:proofErr w:type="spellEnd"/>
             <w:proofErr w:type="gramEnd"/>
@@ -1229,15 +1235,7 @@
                 <w:sz w:val="26"/>
                 <w:szCs w:val="26"/>
               </w:rPr>
-              <w:t>Tableau</w:t>
-            </w:r>
-            <w:r>
-              <w:rPr>
-                <w:rFonts w:ascii="Calibri" w:eastAsia="Calibri" w:hAnsi="Calibri" w:cs="Calibri"/>
-                <w:sz w:val="26"/>
-                <w:szCs w:val="26"/>
-              </w:rPr>
-              <w:t xml:space="preserve"> de caractères</w:t>
+              <w:t>Tableau de caractères</w:t>
             </w:r>
           </w:p>
         </w:tc>
@@ -1267,15 +1265,7 @@
                 <w:sz w:val="26"/>
                 <w:szCs w:val="26"/>
               </w:rPr>
-              <w:t>Liste</w:t>
-            </w:r>
-            <w:r>
-              <w:rPr>
-                <w:rFonts w:ascii="Calibri" w:eastAsia="Calibri" w:hAnsi="Calibri" w:cs="Calibri"/>
-                <w:sz w:val="26"/>
-                <w:szCs w:val="26"/>
-              </w:rPr>
-              <w:t xml:space="preserve"> contenant chaque chiffre (0 à 9) et leur correspondant en encodage en base 36</w:t>
+              <w:t>Liste contenant chaque chiffre (0 à 9) et leur correspondant en encodage en base 36</w:t>
             </w:r>
           </w:p>
         </w:tc>
@@ -1431,15 +1421,7 @@
                 <w:sz w:val="26"/>
                 <w:szCs w:val="26"/>
               </w:rPr>
-              <w:t>Entier</w:t>
-            </w:r>
-            <w:r>
-              <w:rPr>
-                <w:rFonts w:ascii="Calibri" w:eastAsia="Calibri" w:hAnsi="Calibri" w:cs="Calibri"/>
-                <w:sz w:val="26"/>
-                <w:szCs w:val="26"/>
-              </w:rPr>
-              <w:t xml:space="preserve"> non signé</w:t>
+              <w:t>Entier non signé</w:t>
             </w:r>
           </w:p>
         </w:tc>
@@ -1469,15 +1451,7 @@
                 <w:sz w:val="26"/>
                 <w:szCs w:val="26"/>
               </w:rPr>
-              <w:t>Indicateur</w:t>
-            </w:r>
-            <w:r>
-              <w:rPr>
-                <w:rFonts w:ascii="Calibri" w:eastAsia="Calibri" w:hAnsi="Calibri" w:cs="Calibri"/>
-                <w:sz w:val="26"/>
-                <w:szCs w:val="26"/>
-              </w:rPr>
-              <w:t xml:space="preserve"> de la barre en cours de modification</w:t>
+              <w:t>Indicateur de la barre en cours de modification</w:t>
             </w:r>
           </w:p>
         </w:tc>

</xml_diff>